<commit_message>
feat: heatmap gen and data imputation
</commit_message>
<xml_diff>
--- a/Thesis reference.docx
+++ b/Thesis reference.docx
@@ -120,9 +120,132 @@
       </w:hyperlink>
     </w:p>
     <w:p>
+      <w:r>
+        <w:t xml:space="preserve">Chang, V., Bailey, J., Xu, Q. A., &amp; Sun, Z. (2022). Pima Indians diabetes mellitus classification based on machine learning (ML) algorithms. Neural Computing &amp; Applications, 35(22), 16157–16173. </w:t>
+      </w:r>
+      <w:hyperlink r:id="rId10" w:history="1">
+        <w:r>
+          <w:rPr>
+            <w:rStyle w:val="Hyperlink"/>
+          </w:rPr>
+          <w:t>https://doi.org/10.1007/s00521-022-07049-z</w:t>
+        </w:r>
+      </w:hyperlink>
+    </w:p>
+    <w:p>
+      <w:r>
+        <w:t xml:space="preserve">Huang, H., Chen, H., Lin, W., Huang, C., Chen, Y., Wang, Y., &amp; Yang, C. (2023). Employing feature engineering strategies to improve the performance of machine learning algorithms on echocardiogram dataset. Digital Health, 9. </w:t>
+      </w:r>
+      <w:hyperlink r:id="rId11" w:history="1">
+        <w:r>
+          <w:rPr>
+            <w:rStyle w:val="Hyperlink"/>
+          </w:rPr>
+          <w:t>https://doi.org/10.1177/20552076231207589</w:t>
+        </w:r>
+      </w:hyperlink>
+    </w:p>
+    <w:p/>
+    <w:p>
+      <w:r>
+        <w:t xml:space="preserve">Mohapatra, S., </w:t>
+      </w:r>
+      <w:proofErr w:type="spellStart"/>
+      <w:r>
+        <w:t>Satpathy</w:t>
+      </w:r>
+      <w:proofErr w:type="spellEnd"/>
+      <w:r>
+        <w:t xml:space="preserve">, S., &amp; Mohanty, S. N. (2022). A comparative knowledge base development for cancerous cell detection based on deep learning and fuzzy computer vision approach. Multimedia Tools and Applications, 81(17), 24799–24814. </w:t>
+      </w:r>
+      <w:hyperlink r:id="rId12" w:history="1">
+        <w:r>
+          <w:rPr>
+            <w:rStyle w:val="Hyperlink"/>
+          </w:rPr>
+          <w:t>https://doi.org/10.1007/s11042-022-12824-0</w:t>
+        </w:r>
+      </w:hyperlink>
+    </w:p>
+    <w:p>
+      <w:pPr>
+        <w:rPr>
+          <w:rStyle w:val="Hyperlink"/>
+        </w:rPr>
+      </w:pPr>
+      <w:r>
+        <w:t xml:space="preserve">Jackins, V., Vimal, S., </w:t>
+      </w:r>
+      <w:proofErr w:type="spellStart"/>
+      <w:r>
+        <w:t>Kaliappan</w:t>
+      </w:r>
+      <w:proofErr w:type="spellEnd"/>
+      <w:r>
+        <w:t xml:space="preserve">, M., &amp; Lee, M. Y. (2020). AI-based smart prediction of clinical disease using random forest classifier and Naive Bayes. </w:t>
+      </w:r>
+      <w:r>
+        <w:rPr>
+          <w:rFonts w:ascii="Calibri" w:hAnsi="Calibri" w:cs="Calibri"/>
+        </w:rPr>
+        <w:t></w:t>
+      </w:r>
+      <w:r>
+        <w:t xml:space="preserve">the </w:t>
+      </w:r>
+      <w:r>
+        <w:rPr>
+          <w:rFonts w:ascii="Calibri" w:hAnsi="Calibri" w:cs="Calibri"/>
+        </w:rPr>
+        <w:t></w:t>
+      </w:r>
+      <w:r>
+        <w:t>Journal of Supercomputing/Journal of Supercomputing, 77(5), 5198</w:t>
+      </w:r>
+      <w:r>
+        <w:rPr>
+          <w:rFonts w:ascii="Calibri" w:hAnsi="Calibri" w:cs="Calibri"/>
+        </w:rPr>
+        <w:t>–</w:t>
+      </w:r>
+      <w:r>
+        <w:t xml:space="preserve">5219. </w:t>
+      </w:r>
+      <w:hyperlink r:id="rId13" w:history="1">
+        <w:r>
+          <w:rPr>
+            <w:rStyle w:val="Hyperlink"/>
+          </w:rPr>
+          <w:t>https://doi.org/10.1007/s11227-020-03481-x</w:t>
+        </w:r>
+      </w:hyperlink>
+    </w:p>
+    <w:p>
+      <w:r>
+        <w:t xml:space="preserve">Yang, L., &amp; </w:t>
+      </w:r>
+      <w:proofErr w:type="spellStart"/>
+      <w:r>
+        <w:t>Shami</w:t>
+      </w:r>
+      <w:proofErr w:type="spellEnd"/>
+      <w:r>
+        <w:t xml:space="preserve">, A. (2020). On hyperparameter optimization of machine learning algorithms: Theory and practice. Neurocomputing, 415, 295–316. </w:t>
+      </w:r>
+      <w:hyperlink r:id="rId14" w:history="1">
+        <w:r>
+          <w:rPr>
+            <w:rStyle w:val="Hyperlink"/>
+          </w:rPr>
+          <w:t>https://doi.org/10.1016/j.neucom.2020.07.061</w:t>
+        </w:r>
+      </w:hyperlink>
+    </w:p>
+    <w:p>
       <w:bookmarkStart w:id="0" w:name="_GoBack"/>
       <w:bookmarkEnd w:id="0"/>
     </w:p>
+    <w:p/>
     <w:sectPr>
       <w:pgSz w:w="12240" w:h="15840"/>
       <w:pgMar w:top="1440" w:right="1440" w:bottom="1440" w:left="1440" w:header="720" w:footer="720" w:gutter="0"/>

</xml_diff>